<commit_message>
new content, testing bullted lists
</commit_message>
<xml_diff>
--- a/docx/2020-recap-and-2021-goals.docx
+++ b/docx/2020-recap-and-2021-goals.docx
@@ -90,28 +90,141 @@
     </w:p>
     <w:p>
       <w:pPr>
-        <w:rPr/>
-      </w:pPr>
-      <w:r>
-        <w:rPr>
-          <w:rtl w:val="0"/>
-        </w:rPr>
-        <w:t xml:space="preserve">What my 2019 goals were and how I grade my performance.</w:t>
-      </w:r>
-    </w:p>
-    <w:p>
-      <w:pPr>
-        <w:rPr/>
-      </w:pPr>
-      <w:r>
-        <w:rPr>
-          <w:rtl w:val="0"/>
-        </w:rPr>
-      </w:r>
-    </w:p>
-    <w:p>
-      <w:pPr>
-        <w:rPr/>
+        <w:pStyle w:val="Heading3"/>
+        <w:rPr/>
+      </w:pPr>
+      <w:bookmarkStart w:colFirst="0" w:colLast="0" w:name="_ptdfpgbudz85" w:id="0"/>
+      <w:bookmarkEnd w:id="0"/>
+      <w:r>
+        <w:rPr>
+          <w:rtl w:val="0"/>
+        </w:rPr>
+        <w:t xml:space="preserve">2020 Goals</w:t>
+      </w:r>
+    </w:p>
+    <w:p>
+      <w:pPr>
+        <w:numPr>
+          <w:ilvl w:val="0"/>
+          <w:numId w:val="2"/>
+        </w:numPr>
+        <w:ind w:left="720" w:hanging="360"/>
+        <w:rPr>
+          <w:u w:val="none"/>
+        </w:rPr>
+      </w:pPr>
+      <w:r>
+        <w:rPr>
+          <w:b w:val="1"/>
+          <w:rtl w:val="0"/>
+        </w:rPr>
+        <w:t xml:space="preserve">Meditate 180 days</w:t>
+      </w:r>
+      <w:r>
+        <w:rPr>
+          <w:rtl w:val="0"/>
+        </w:rPr>
+        <w:t xml:space="preserve"> - I meditated ~50 times. Not anything I am proud of, but still something.</w:t>
+      </w:r>
+    </w:p>
+    <w:p>
+      <w:pPr>
+        <w:numPr>
+          <w:ilvl w:val="0"/>
+          <w:numId w:val="2"/>
+        </w:numPr>
+        <w:ind w:left="720" w:hanging="360"/>
+        <w:rPr>
+          <w:u w:val="none"/>
+        </w:rPr>
+      </w:pPr>
+      <w:r>
+        <w:rPr>
+          <w:b w:val="1"/>
+          <w:rtl w:val="0"/>
+        </w:rPr>
+        <w:t xml:space="preserve">Publish 12 blog posts</w:t>
+      </w:r>
+      <w:r>
+        <w:rPr>
+          <w:rtl w:val="0"/>
+        </w:rPr>
+        <w:t xml:space="preserve"> - Def didn’t happen, I think published 0 posts.</w:t>
+      </w:r>
+    </w:p>
+    <w:p>
+      <w:pPr>
+        <w:numPr>
+          <w:ilvl w:val="0"/>
+          <w:numId w:val="2"/>
+        </w:numPr>
+        <w:ind w:left="720" w:hanging="360"/>
+        <w:rPr>
+          <w:u w:val="none"/>
+        </w:rPr>
+      </w:pPr>
+      <w:r>
+        <w:rPr>
+          <w:b w:val="1"/>
+          <w:rtl w:val="0"/>
+        </w:rPr>
+        <w:t xml:space="preserve">Read 12 books </w:t>
+      </w:r>
+      <w:r>
+        <w:rPr>
+          <w:rtl w:val="0"/>
+        </w:rPr>
+        <w:t xml:space="preserve">- I finished 6 books, which makes me feel good, the year before I finished</w:t>
+      </w:r>
+      <w:r>
+        <w:rPr>
+          <w:b w:val="1"/>
+          <w:rtl w:val="0"/>
+        </w:rPr>
+        <w:t xml:space="preserve"> </w:t>
+      </w:r>
+      <w:r>
+        <w:rPr>
+          <w:rtl w:val="0"/>
+        </w:rPr>
+        <w:t xml:space="preserve">52, which was exhausting, and I thought that after that I wouldn’t want to read again. I also realized in my 52 book slog that a lot of the gains from reading a book are in the first 25%, so forcing yourself through books you don’t care about only helps you feel superior to others and makes you a bit less fun to talk to. </w:t>
+      </w:r>
+    </w:p>
+    <w:p>
+      <w:pPr>
+        <w:numPr>
+          <w:ilvl w:val="0"/>
+          <w:numId w:val="2"/>
+        </w:numPr>
+        <w:ind w:left="720" w:hanging="360"/>
+        <w:rPr>
+          <w:u w:val="none"/>
+        </w:rPr>
+      </w:pPr>
+      <w:r>
+        <w:rPr>
+          <w:b w:val="1"/>
+          <w:rtl w:val="0"/>
+        </w:rPr>
+        <w:t xml:space="preserve">Build 1 online product, could be free or paid - </w:t>
+      </w:r>
+      <w:r>
+        <w:rPr>
+          <w:rtl w:val="0"/>
+        </w:rPr>
+        <w:t xml:space="preserve">We kept working on poopbets!</w:t>
+      </w:r>
+    </w:p>
+    <w:p>
+      <w:pPr>
+        <w:numPr>
+          <w:ilvl w:val="0"/>
+          <w:numId w:val="2"/>
+        </w:numPr>
+        <w:ind w:left="720" w:hanging="360"/>
+        <w:rPr>
+          <w:u w:val="none"/>
+        </w:rPr>
       </w:pPr>
       <w:r>
         <w:rPr>
@@ -128,7 +241,20 @@
         <w:rPr>
           <w:rtl w:val="0"/>
         </w:rPr>
-        <w:t xml:space="preserve">Something's I would like to accomplish in 2020</w:t>
+      </w:r>
+    </w:p>
+    <w:p>
+      <w:pPr>
+        <w:pStyle w:val="Heading3"/>
+        <w:rPr/>
+      </w:pPr>
+      <w:bookmarkStart w:colFirst="0" w:colLast="0" w:name="_bhvkbtng0c6a" w:id="1"/>
+      <w:bookmarkEnd w:id="1"/>
+      <w:r>
+        <w:rPr>
+          <w:rtl w:val="0"/>
+        </w:rPr>
+        <w:t xml:space="preserve">Some things I accomplished:</w:t>
       </w:r>
     </w:p>
     <w:p>
@@ -144,16 +270,9 @@
       </w:pPr>
       <w:r>
         <w:rPr>
-          <w:b w:val="1"/>
-          <w:rtl w:val="0"/>
-        </w:rPr>
-        <w:t xml:space="preserve">Meditate 180 days</w:t>
-      </w:r>
-      <w:r>
-        <w:rPr>
-          <w:rtl w:val="0"/>
-        </w:rPr>
-        <w:t xml:space="preserve"> - I meditated ~80 times. I think </w:t>
+          <w:rtl w:val="0"/>
+        </w:rPr>
+        <w:t xml:space="preserve">Got a job offer to Amazon which I turned down. </w:t>
       </w:r>
     </w:p>
     <w:p>
@@ -169,16 +288,9 @@
       </w:pPr>
       <w:r>
         <w:rPr>
-          <w:b w:val="1"/>
-          <w:rtl w:val="0"/>
-        </w:rPr>
-        <w:t xml:space="preserve">Publish 12 blog posts</w:t>
-      </w:r>
-      <w:r>
-        <w:rPr>
-          <w:rtl w:val="0"/>
-        </w:rPr>
-        <w:t xml:space="preserve"> - Def didn’t happen, I think published 1 post, but made a new blogging system, so life of a developer.</w:t>
+          <w:rtl w:val="0"/>
+        </w:rPr>
+        <w:t xml:space="preserve">Helped Randi at metro caring, and built a little web app for them using vue.</w:t>
       </w:r>
     </w:p>
     <w:p>
@@ -194,29 +306,9 @@
       </w:pPr>
       <w:r>
         <w:rPr>
-          <w:b w:val="1"/>
-          <w:rtl w:val="0"/>
-        </w:rPr>
-        <w:t xml:space="preserve">Read 12 books </w:t>
-      </w:r>
-      <w:r>
-        <w:rPr>
-          <w:rtl w:val="0"/>
-        </w:rPr>
-        <w:t xml:space="preserve">- I finished 6 books, which makes me feel good, the year before I finished</w:t>
-      </w:r>
-      <w:r>
-        <w:rPr>
-          <w:b w:val="1"/>
-          <w:rtl w:val="0"/>
-        </w:rPr>
-        <w:t xml:space="preserve"> </w:t>
-      </w:r>
-      <w:r>
-        <w:rPr>
-          <w:rtl w:val="0"/>
-        </w:rPr>
-        <w:t xml:space="preserve">52, which was exhausting, and I thought that after that I wouldn’t want to read again. I also realized in my 52 book slog that a lot of the gains from reading a book are in the first 25%, so forcing yourself through books you don’t care about only helps you feel superior to others and makes you a bit less fun to talk to. </w:t>
+          <w:rtl w:val="0"/>
+        </w:rPr>
+        <w:t xml:space="preserve">Crossed a financial milestone I had been working toward for years.</w:t>
       </w:r>
     </w:p>
     <w:p>
@@ -227,97 +319,64 @@
         </w:numPr>
         <w:ind w:left="720" w:hanging="360"/>
         <w:rPr>
-          <w:b w:val="1"/>
-        </w:rPr>
-      </w:pPr>
-      <w:r>
-        <w:rPr>
-          <w:b w:val="1"/>
-          <w:rtl w:val="0"/>
-        </w:rPr>
-        <w:t xml:space="preserve">Build 1 online product, could be free or paid - </w:t>
-      </w:r>
-      <w:r>
-        <w:rPr>
-          <w:rtl w:val="0"/>
-        </w:rPr>
-        <w:t xml:space="preserve">We kept working on poopbets!</w:t>
-      </w:r>
-    </w:p>
-    <w:p>
-      <w:pPr>
-        <w:ind w:left="0" w:firstLine="0"/>
-        <w:rPr/>
-      </w:pPr>
-      <w:r>
-        <w:rPr>
-          <w:rtl w:val="0"/>
-        </w:rPr>
-      </w:r>
-    </w:p>
-    <w:p>
-      <w:pPr>
-        <w:ind w:left="0" w:firstLine="0"/>
-        <w:rPr/>
-      </w:pPr>
-      <w:r>
-        <w:rPr>
-          <w:rtl w:val="0"/>
-        </w:rPr>
-      </w:r>
-    </w:p>
-    <w:p>
-      <w:pPr>
-        <w:ind w:left="0" w:firstLine="0"/>
-        <w:rPr/>
-      </w:pPr>
-      <w:r>
-        <w:rPr>
-          <w:rtl w:val="0"/>
-        </w:rPr>
-      </w:r>
-    </w:p>
-    <w:p>
-      <w:pPr>
-        <w:rPr/>
-      </w:pPr>
-      <w:r>
-        <w:rPr>
-          <w:rtl w:val="0"/>
-        </w:rPr>
-        <w:t xml:space="preserve">Some things I accomplished:</w:t>
-      </w:r>
-    </w:p>
-    <w:p>
-      <w:pPr>
-        <w:rPr/>
-      </w:pPr>
-      <w:r>
-        <w:rPr>
-          <w:rtl w:val="0"/>
-        </w:rPr>
+          <w:u w:val="none"/>
+        </w:rPr>
+      </w:pPr>
+      <w:r>
+        <w:rPr>
+          <w:rtl w:val="0"/>
+        </w:rPr>
+        <w:t xml:space="preserve">Biked independence pass, Vailpass, lookout mountain, did a century ride, and mt. evans</w:t>
+      </w:r>
+    </w:p>
+    <w:p>
+      <w:pPr>
+        <w:ind w:left="720" w:firstLine="0"/>
+        <w:rPr/>
+      </w:pPr>
+      <w:r>
+        <w:rPr>
+          <w:rtl w:val="0"/>
+        </w:rPr>
+      </w:r>
+    </w:p>
+    <w:p>
+      <w:pPr>
+        <w:pStyle w:val="Heading3"/>
+        <w:rPr/>
+      </w:pPr>
+      <w:bookmarkStart w:colFirst="0" w:colLast="0" w:name="_ti0rgtls5t3o" w:id="2"/>
+      <w:bookmarkEnd w:id="2"/>
+      <w:r>
+        <w:rPr>
+          <w:rtl w:val="0"/>
+        </w:rPr>
+        <w:t xml:space="preserve">That happened</w:t>
       </w:r>
     </w:p>
     <w:p>
       <w:pPr>
         <w:numPr>
           <w:ilvl w:val="0"/>
-          <w:numId w:val="2"/>
+          <w:numId w:val="4"/>
         </w:numPr>
         <w:ind w:left="720" w:hanging="360"/>
-      </w:pPr>
-      <w:r>
-        <w:rPr>
-          <w:rtl w:val="0"/>
-        </w:rPr>
-        <w:t xml:space="preserve">Got a job offer to Amazon which I turned down. </w:t>
+        <w:rPr>
+          <w:u w:val="none"/>
+        </w:rPr>
+      </w:pPr>
+      <w:r>
+        <w:rPr>
+          <w:rtl w:val="0"/>
+        </w:rPr>
+        <w:t xml:space="preserve">I also fractured my kneecap which resulted in my being in a immobilizer for 6 weeks. (currently recovering from that.)</w:t>
       </w:r>
     </w:p>
     <w:p>
       <w:pPr>
         <w:numPr>
           <w:ilvl w:val="0"/>
-          <w:numId w:val="2"/>
+          <w:numId w:val="4"/>
         </w:numPr>
         <w:ind w:left="720" w:hanging="360"/>
         <w:rPr>
@@ -328,14 +387,49 @@
         <w:rPr>
           <w:rtl w:val="0"/>
         </w:rPr>
-        <w:t xml:space="preserve">Helped Randi at metro caring, and built a little web app for them using vue.</w:t>
+        <w:t xml:space="preserve">Randi and I realized two people working from home in a studio wasn’t working for us and moved into a spacious 1 bedroom.</w:t>
+      </w:r>
+    </w:p>
+    <w:p>
+      <w:pPr>
+        <w:ind w:left="0" w:firstLine="0"/>
+        <w:rPr/>
+      </w:pPr>
+      <w:r>
+        <w:rPr>
+          <w:rtl w:val="0"/>
+        </w:rPr>
+      </w:r>
+    </w:p>
+    <w:p>
+      <w:pPr>
+        <w:rPr/>
+      </w:pPr>
+      <w:r>
+        <w:rPr>
+          <w:rtl w:val="0"/>
+        </w:rPr>
+      </w:r>
+    </w:p>
+    <w:p>
+      <w:pPr>
+        <w:pStyle w:val="Heading3"/>
+        <w:rPr/>
+      </w:pPr>
+      <w:bookmarkStart w:colFirst="0" w:colLast="0" w:name="_spfq83a0pc5n" w:id="3"/>
+      <w:bookmarkEnd w:id="3"/>
+      <w:r>
+        <w:rPr>
+          <w:rtl w:val="0"/>
+        </w:rPr>
+        <w:t xml:space="preserve">What I would like to accomplish in 2021</w:t>
       </w:r>
     </w:p>
     <w:p>
       <w:pPr>
         <w:numPr>
           <w:ilvl w:val="0"/>
-          <w:numId w:val="2"/>
+          <w:numId w:val="3"/>
         </w:numPr>
         <w:ind w:left="720" w:hanging="360"/>
         <w:rPr>
@@ -346,14 +440,14 @@
         <w:rPr>
           <w:rtl w:val="0"/>
         </w:rPr>
-        <w:t xml:space="preserve">Crossed a financial milestone I had been working toward for years.</w:t>
+        <w:t xml:space="preserve">Write 6 blog posts</w:t>
       </w:r>
     </w:p>
     <w:p>
       <w:pPr>
         <w:numPr>
           <w:ilvl w:val="0"/>
-          <w:numId w:val="2"/>
+          <w:numId w:val="3"/>
         </w:numPr>
         <w:ind w:left="720" w:hanging="360"/>
         <w:rPr>
@@ -364,14 +458,14 @@
         <w:rPr>
           <w:rtl w:val="0"/>
         </w:rPr>
-        <w:t xml:space="preserve">Randi and I realized two people working from home in a studio wasn’t working for us and moved into a spacious 1 bedroom.</w:t>
+        <w:t xml:space="preserve">Publish 1 video to youtube</w:t>
       </w:r>
     </w:p>
     <w:p>
       <w:pPr>
         <w:numPr>
           <w:ilvl w:val="0"/>
-          <w:numId w:val="2"/>
+          <w:numId w:val="3"/>
         </w:numPr>
         <w:ind w:left="720" w:hanging="360"/>
         <w:rPr>
@@ -382,61 +476,7 @@
         <w:rPr>
           <w:rtl w:val="0"/>
         </w:rPr>
-        <w:t xml:space="preserve">Biked independence pass, Vailpass, lookout mountain, did a century ride, and mt. evans</w:t>
-      </w:r>
-    </w:p>
-    <w:p>
-      <w:pPr>
-        <w:ind w:left="720" w:firstLine="0"/>
-        <w:rPr/>
-      </w:pPr>
-      <w:r>
-        <w:rPr>
-          <w:rtl w:val="0"/>
-        </w:rPr>
-      </w:r>
-    </w:p>
-    <w:p>
-      <w:pPr>
-        <w:ind w:left="0" w:firstLine="0"/>
-        <w:rPr/>
-      </w:pPr>
-      <w:r>
-        <w:rPr>
-          <w:rtl w:val="0"/>
-        </w:rPr>
-        <w:t xml:space="preserve">I also fractured my kneecap which resulted in my being in a immobilizer for 6 weeks. (currently recovering from that.)</w:t>
-      </w:r>
-    </w:p>
-    <w:p>
-      <w:pPr>
-        <w:ind w:left="0" w:firstLine="0"/>
-        <w:rPr/>
-      </w:pPr>
-      <w:r>
-        <w:rPr>
-          <w:rtl w:val="0"/>
-        </w:rPr>
-      </w:r>
-    </w:p>
-    <w:p>
-      <w:pPr>
-        <w:rPr/>
-      </w:pPr>
-      <w:r>
-        <w:rPr>
-          <w:rtl w:val="0"/>
-        </w:rPr>
-      </w:r>
-    </w:p>
-    <w:p>
-      <w:pPr>
-        <w:rPr/>
-      </w:pPr>
-      <w:r>
-        <w:rPr>
-          <w:rtl w:val="0"/>
-        </w:rPr>
+        <w:t xml:space="preserve">Prep to be a digital nomad</w:t>
       </w:r>
     </w:p>
     <w:sectPr>
@@ -454,7 +494,7 @@
     <w:lvl w:ilvl="0">
       <w:start w:val="1"/>
       <w:numFmt w:val="bullet"/>
-      <w:lvlText w:val="-"/>
+      <w:lvlText w:val="●"/>
       <w:lvlJc w:val="left"/>
       <w:pPr>
         <w:ind w:left="720" w:hanging="360"/>
@@ -466,7 +506,7 @@
     <w:lvl w:ilvl="1">
       <w:start w:val="1"/>
       <w:numFmt w:val="bullet"/>
-      <w:lvlText w:val="-"/>
+      <w:lvlText w:val="○"/>
       <w:lvlJc w:val="left"/>
       <w:pPr>
         <w:ind w:left="1440" w:hanging="360"/>
@@ -478,7 +518,7 @@
     <w:lvl w:ilvl="2">
       <w:start w:val="1"/>
       <w:numFmt w:val="bullet"/>
-      <w:lvlText w:val="-"/>
+      <w:lvlText w:val="■"/>
       <w:lvlJc w:val="left"/>
       <w:pPr>
         <w:ind w:left="2160" w:hanging="360"/>
@@ -490,7 +530,7 @@
     <w:lvl w:ilvl="3">
       <w:start w:val="1"/>
       <w:numFmt w:val="bullet"/>
-      <w:lvlText w:val="-"/>
+      <w:lvlText w:val="●"/>
       <w:lvlJc w:val="left"/>
       <w:pPr>
         <w:ind w:left="2880" w:hanging="360"/>
@@ -502,7 +542,7 @@
     <w:lvl w:ilvl="4">
       <w:start w:val="1"/>
       <w:numFmt w:val="bullet"/>
-      <w:lvlText w:val="-"/>
+      <w:lvlText w:val="○"/>
       <w:lvlJc w:val="left"/>
       <w:pPr>
         <w:ind w:left="3600" w:hanging="360"/>
@@ -514,7 +554,7 @@
     <w:lvl w:ilvl="5">
       <w:start w:val="1"/>
       <w:numFmt w:val="bullet"/>
-      <w:lvlText w:val="-"/>
+      <w:lvlText w:val="■"/>
       <w:lvlJc w:val="left"/>
       <w:pPr>
         <w:ind w:left="4320" w:hanging="360"/>
@@ -526,7 +566,7 @@
     <w:lvl w:ilvl="6">
       <w:start w:val="1"/>
       <w:numFmt w:val="bullet"/>
-      <w:lvlText w:val="-"/>
+      <w:lvlText w:val="●"/>
       <w:lvlJc w:val="left"/>
       <w:pPr>
         <w:ind w:left="5040" w:hanging="360"/>
@@ -538,7 +578,7 @@
     <w:lvl w:ilvl="7">
       <w:start w:val="1"/>
       <w:numFmt w:val="bullet"/>
-      <w:lvlText w:val="-"/>
+      <w:lvlText w:val="○"/>
       <w:lvlJc w:val="left"/>
       <w:pPr>
         <w:ind w:left="5760" w:hanging="360"/>
@@ -550,7 +590,7 @@
     <w:lvl w:ilvl="8">
       <w:start w:val="1"/>
       <w:numFmt w:val="bullet"/>
-      <w:lvlText w:val="-"/>
+      <w:lvlText w:val="■"/>
       <w:lvlJc w:val="left"/>
       <w:pPr>
         <w:ind w:left="6480" w:hanging="360"/>
@@ -564,7 +604,7 @@
     <w:lvl w:ilvl="0">
       <w:start w:val="1"/>
       <w:numFmt w:val="bullet"/>
-      <w:lvlText w:val="-"/>
+      <w:lvlText w:val="●"/>
       <w:lvlJc w:val="left"/>
       <w:pPr>
         <w:ind w:left="720" w:hanging="360"/>
@@ -576,7 +616,7 @@
     <w:lvl w:ilvl="1">
       <w:start w:val="1"/>
       <w:numFmt w:val="bullet"/>
-      <w:lvlText w:val="-"/>
+      <w:lvlText w:val="○"/>
       <w:lvlJc w:val="left"/>
       <w:pPr>
         <w:ind w:left="1440" w:hanging="360"/>
@@ -588,7 +628,7 @@
     <w:lvl w:ilvl="2">
       <w:start w:val="1"/>
       <w:numFmt w:val="bullet"/>
-      <w:lvlText w:val="-"/>
+      <w:lvlText w:val="■"/>
       <w:lvlJc w:val="left"/>
       <w:pPr>
         <w:ind w:left="2160" w:hanging="360"/>
@@ -600,7 +640,7 @@
     <w:lvl w:ilvl="3">
       <w:start w:val="1"/>
       <w:numFmt w:val="bullet"/>
-      <w:lvlText w:val="-"/>
+      <w:lvlText w:val="●"/>
       <w:lvlJc w:val="left"/>
       <w:pPr>
         <w:ind w:left="2880" w:hanging="360"/>
@@ -612,7 +652,7 @@
     <w:lvl w:ilvl="4">
       <w:start w:val="1"/>
       <w:numFmt w:val="bullet"/>
-      <w:lvlText w:val="-"/>
+      <w:lvlText w:val="○"/>
       <w:lvlJc w:val="left"/>
       <w:pPr>
         <w:ind w:left="3600" w:hanging="360"/>
@@ -624,7 +664,7 @@
     <w:lvl w:ilvl="5">
       <w:start w:val="1"/>
       <w:numFmt w:val="bullet"/>
-      <w:lvlText w:val="-"/>
+      <w:lvlText w:val="■"/>
       <w:lvlJc w:val="left"/>
       <w:pPr>
         <w:ind w:left="4320" w:hanging="360"/>
@@ -636,7 +676,7 @@
     <w:lvl w:ilvl="6">
       <w:start w:val="1"/>
       <w:numFmt w:val="bullet"/>
-      <w:lvlText w:val="-"/>
+      <w:lvlText w:val="●"/>
       <w:lvlJc w:val="left"/>
       <w:pPr>
         <w:ind w:left="5040" w:hanging="360"/>
@@ -648,7 +688,7 @@
     <w:lvl w:ilvl="7">
       <w:start w:val="1"/>
       <w:numFmt w:val="bullet"/>
-      <w:lvlText w:val="-"/>
+      <w:lvlText w:val="○"/>
       <w:lvlJc w:val="left"/>
       <w:pPr>
         <w:ind w:left="5760" w:hanging="360"/>
@@ -660,7 +700,227 @@
     <w:lvl w:ilvl="8">
       <w:start w:val="1"/>
       <w:numFmt w:val="bullet"/>
-      <w:lvlText w:val="-"/>
+      <w:lvlText w:val="■"/>
+      <w:lvlJc w:val="left"/>
+      <w:pPr>
+        <w:ind w:left="6480" w:hanging="360"/>
+      </w:pPr>
+      <w:rPr>
+        <w:u w:val="none"/>
+      </w:rPr>
+    </w:lvl>
+  </w:abstractNum>
+  <w:abstractNum w:abstractNumId="3">
+    <w:lvl w:ilvl="0">
+      <w:start w:val="1"/>
+      <w:numFmt w:val="bullet"/>
+      <w:lvlText w:val="●"/>
+      <w:lvlJc w:val="left"/>
+      <w:pPr>
+        <w:ind w:left="720" w:hanging="360"/>
+      </w:pPr>
+      <w:rPr>
+        <w:u w:val="none"/>
+      </w:rPr>
+    </w:lvl>
+    <w:lvl w:ilvl="1">
+      <w:start w:val="1"/>
+      <w:numFmt w:val="bullet"/>
+      <w:lvlText w:val="○"/>
+      <w:lvlJc w:val="left"/>
+      <w:pPr>
+        <w:ind w:left="1440" w:hanging="360"/>
+      </w:pPr>
+      <w:rPr>
+        <w:u w:val="none"/>
+      </w:rPr>
+    </w:lvl>
+    <w:lvl w:ilvl="2">
+      <w:start w:val="1"/>
+      <w:numFmt w:val="bullet"/>
+      <w:lvlText w:val="■"/>
+      <w:lvlJc w:val="left"/>
+      <w:pPr>
+        <w:ind w:left="2160" w:hanging="360"/>
+      </w:pPr>
+      <w:rPr>
+        <w:u w:val="none"/>
+      </w:rPr>
+    </w:lvl>
+    <w:lvl w:ilvl="3">
+      <w:start w:val="1"/>
+      <w:numFmt w:val="bullet"/>
+      <w:lvlText w:val="●"/>
+      <w:lvlJc w:val="left"/>
+      <w:pPr>
+        <w:ind w:left="2880" w:hanging="360"/>
+      </w:pPr>
+      <w:rPr>
+        <w:u w:val="none"/>
+      </w:rPr>
+    </w:lvl>
+    <w:lvl w:ilvl="4">
+      <w:start w:val="1"/>
+      <w:numFmt w:val="bullet"/>
+      <w:lvlText w:val="○"/>
+      <w:lvlJc w:val="left"/>
+      <w:pPr>
+        <w:ind w:left="3600" w:hanging="360"/>
+      </w:pPr>
+      <w:rPr>
+        <w:u w:val="none"/>
+      </w:rPr>
+    </w:lvl>
+    <w:lvl w:ilvl="5">
+      <w:start w:val="1"/>
+      <w:numFmt w:val="bullet"/>
+      <w:lvlText w:val="■"/>
+      <w:lvlJc w:val="left"/>
+      <w:pPr>
+        <w:ind w:left="4320" w:hanging="360"/>
+      </w:pPr>
+      <w:rPr>
+        <w:u w:val="none"/>
+      </w:rPr>
+    </w:lvl>
+    <w:lvl w:ilvl="6">
+      <w:start w:val="1"/>
+      <w:numFmt w:val="bullet"/>
+      <w:lvlText w:val="●"/>
+      <w:lvlJc w:val="left"/>
+      <w:pPr>
+        <w:ind w:left="5040" w:hanging="360"/>
+      </w:pPr>
+      <w:rPr>
+        <w:u w:val="none"/>
+      </w:rPr>
+    </w:lvl>
+    <w:lvl w:ilvl="7">
+      <w:start w:val="1"/>
+      <w:numFmt w:val="bullet"/>
+      <w:lvlText w:val="○"/>
+      <w:lvlJc w:val="left"/>
+      <w:pPr>
+        <w:ind w:left="5760" w:hanging="360"/>
+      </w:pPr>
+      <w:rPr>
+        <w:u w:val="none"/>
+      </w:rPr>
+    </w:lvl>
+    <w:lvl w:ilvl="8">
+      <w:start w:val="1"/>
+      <w:numFmt w:val="bullet"/>
+      <w:lvlText w:val="■"/>
+      <w:lvlJc w:val="left"/>
+      <w:pPr>
+        <w:ind w:left="6480" w:hanging="360"/>
+      </w:pPr>
+      <w:rPr>
+        <w:u w:val="none"/>
+      </w:rPr>
+    </w:lvl>
+  </w:abstractNum>
+  <w:abstractNum w:abstractNumId="4">
+    <w:lvl w:ilvl="0">
+      <w:start w:val="1"/>
+      <w:numFmt w:val="bullet"/>
+      <w:lvlText w:val="●"/>
+      <w:lvlJc w:val="left"/>
+      <w:pPr>
+        <w:ind w:left="720" w:hanging="360"/>
+      </w:pPr>
+      <w:rPr>
+        <w:u w:val="none"/>
+      </w:rPr>
+    </w:lvl>
+    <w:lvl w:ilvl="1">
+      <w:start w:val="1"/>
+      <w:numFmt w:val="bullet"/>
+      <w:lvlText w:val="○"/>
+      <w:lvlJc w:val="left"/>
+      <w:pPr>
+        <w:ind w:left="1440" w:hanging="360"/>
+      </w:pPr>
+      <w:rPr>
+        <w:u w:val="none"/>
+      </w:rPr>
+    </w:lvl>
+    <w:lvl w:ilvl="2">
+      <w:start w:val="1"/>
+      <w:numFmt w:val="bullet"/>
+      <w:lvlText w:val="■"/>
+      <w:lvlJc w:val="left"/>
+      <w:pPr>
+        <w:ind w:left="2160" w:hanging="360"/>
+      </w:pPr>
+      <w:rPr>
+        <w:u w:val="none"/>
+      </w:rPr>
+    </w:lvl>
+    <w:lvl w:ilvl="3">
+      <w:start w:val="1"/>
+      <w:numFmt w:val="bullet"/>
+      <w:lvlText w:val="●"/>
+      <w:lvlJc w:val="left"/>
+      <w:pPr>
+        <w:ind w:left="2880" w:hanging="360"/>
+      </w:pPr>
+      <w:rPr>
+        <w:u w:val="none"/>
+      </w:rPr>
+    </w:lvl>
+    <w:lvl w:ilvl="4">
+      <w:start w:val="1"/>
+      <w:numFmt w:val="bullet"/>
+      <w:lvlText w:val="○"/>
+      <w:lvlJc w:val="left"/>
+      <w:pPr>
+        <w:ind w:left="3600" w:hanging="360"/>
+      </w:pPr>
+      <w:rPr>
+        <w:u w:val="none"/>
+      </w:rPr>
+    </w:lvl>
+    <w:lvl w:ilvl="5">
+      <w:start w:val="1"/>
+      <w:numFmt w:val="bullet"/>
+      <w:lvlText w:val="■"/>
+      <w:lvlJc w:val="left"/>
+      <w:pPr>
+        <w:ind w:left="4320" w:hanging="360"/>
+      </w:pPr>
+      <w:rPr>
+        <w:u w:val="none"/>
+      </w:rPr>
+    </w:lvl>
+    <w:lvl w:ilvl="6">
+      <w:start w:val="1"/>
+      <w:numFmt w:val="bullet"/>
+      <w:lvlText w:val="●"/>
+      <w:lvlJc w:val="left"/>
+      <w:pPr>
+        <w:ind w:left="5040" w:hanging="360"/>
+      </w:pPr>
+      <w:rPr>
+        <w:u w:val="none"/>
+      </w:rPr>
+    </w:lvl>
+    <w:lvl w:ilvl="7">
+      <w:start w:val="1"/>
+      <w:numFmt w:val="bullet"/>
+      <w:lvlText w:val="○"/>
+      <w:lvlJc w:val="left"/>
+      <w:pPr>
+        <w:ind w:left="5760" w:hanging="360"/>
+      </w:pPr>
+      <w:rPr>
+        <w:u w:val="none"/>
+      </w:rPr>
+    </w:lvl>
+    <w:lvl w:ilvl="8">
+      <w:start w:val="1"/>
+      <w:numFmt w:val="bullet"/>
+      <w:lvlText w:val="■"/>
       <w:lvlJc w:val="left"/>
       <w:pPr>
         <w:ind w:left="6480" w:hanging="360"/>
@@ -675,6 +935,12 @@
   </w:num>
   <w:num w:numId="2">
     <w:abstractNumId w:val="2"/>
+  </w:num>
+  <w:num w:numId="3">
+    <w:abstractNumId w:val="3"/>
+  </w:num>
+  <w:num w:numId="4">
+    <w:abstractNumId w:val="4"/>
   </w:num>
 </w:numbering>
 </file>

</xml_diff>